<commit_message>
Adding new seq diagram
</commit_message>
<xml_diff>
--- a/Documents/Sequence & Collab Diagrams.docx
+++ b/Documents/Sequence & Collab Diagrams.docx
@@ -485,20 +485,327 @@
     <w:p>
       <w:pPr>
         <w:bidi/>
-        <w:jc w:val="center"/>
-        <w:rPr>
-          <w:rFonts w:cs="B Lotus"/>
-          <w:sz w:val="24"/>
-          <w:szCs w:val="24"/>
-          <w:rtl/>
-          <w:lang w:bidi="fa-IR"/>
-        </w:rPr>
-      </w:pPr>
-    </w:p>
-    <w:p>
-      <w:pPr>
-        <w:bidi/>
-        <w:jc w:val="center"/>
+        <w:rPr>
+          <w:rFonts w:cs="B Lotus"/>
+          <w:sz w:val="24"/>
+          <w:szCs w:val="24"/>
+          <w:rtl/>
+          <w:lang w:bidi="fa-IR"/>
+        </w:rPr>
+      </w:pPr>
+      <w:r>
+        <w:rPr>
+          <w:rFonts w:cs="B Lotus" w:hint="cs"/>
+          <w:noProof/>
+          <w:sz w:val="24"/>
+          <w:szCs w:val="24"/>
+          <w:rtl/>
+          <w:lang w:bidi="fa-IR"/>
+        </w:rPr>
+        <w:lastRenderedPageBreak/>
+        <w:drawing>
+          <wp:anchor distT="0" distB="0" distL="114300" distR="114300" simplePos="0" relativeHeight="251660288" behindDoc="0" locked="0" layoutInCell="1" allowOverlap="1" wp14:anchorId="79CD71F5" wp14:editId="7850DA4A">
+            <wp:simplePos x="0" y="0"/>
+            <wp:positionH relativeFrom="margin">
+              <wp:align>center</wp:align>
+            </wp:positionH>
+            <wp:positionV relativeFrom="paragraph">
+              <wp:posOffset>99971</wp:posOffset>
+            </wp:positionV>
+            <wp:extent cx="8332236" cy="4841184"/>
+            <wp:effectExtent l="0" t="0" r="0" b="0"/>
+            <wp:wrapNone/>
+            <wp:docPr id="3" name="Picture 3"/>
+            <wp:cNvGraphicFramePr>
+              <a:graphicFrameLocks xmlns:a="http://schemas.openxmlformats.org/drawingml/2006/main" noChangeAspect="1"/>
+            </wp:cNvGraphicFramePr>
+            <a:graphic xmlns:a="http://schemas.openxmlformats.org/drawingml/2006/main">
+              <a:graphicData uri="http://schemas.openxmlformats.org/drawingml/2006/picture">
+                <pic:pic xmlns:pic="http://schemas.openxmlformats.org/drawingml/2006/picture">
+                  <pic:nvPicPr>
+                    <pic:cNvPr id="0" name="Picture 1"/>
+                    <pic:cNvPicPr>
+                      <a:picLocks noChangeAspect="1" noChangeArrowheads="1"/>
+                    </pic:cNvPicPr>
+                  </pic:nvPicPr>
+                  <pic:blipFill>
+                    <a:blip r:embed="rId6">
+                      <a:extLst>
+                        <a:ext uri="{28A0092B-C50C-407E-A947-70E740481C1C}">
+                          <a14:useLocalDpi xmlns:a14="http://schemas.microsoft.com/office/drawing/2010/main" val="0"/>
+                        </a:ext>
+                      </a:extLst>
+                    </a:blip>
+                    <a:srcRect/>
+                    <a:stretch>
+                      <a:fillRect/>
+                    </a:stretch>
+                  </pic:blipFill>
+                  <pic:spPr bwMode="auto">
+                    <a:xfrm>
+                      <a:off x="0" y="0"/>
+                      <a:ext cx="8332236" cy="4841184"/>
+                    </a:xfrm>
+                    <a:prstGeom prst="rect">
+                      <a:avLst/>
+                    </a:prstGeom>
+                    <a:noFill/>
+                    <a:ln>
+                      <a:noFill/>
+                    </a:ln>
+                  </pic:spPr>
+                </pic:pic>
+              </a:graphicData>
+            </a:graphic>
+            <wp14:sizeRelH relativeFrom="margin">
+              <wp14:pctWidth>0</wp14:pctWidth>
+            </wp14:sizeRelH>
+            <wp14:sizeRelV relativeFrom="margin">
+              <wp14:pctHeight>0</wp14:pctHeight>
+            </wp14:sizeRelV>
+          </wp:anchor>
+        </w:drawing>
+      </w:r>
+      <w:r>
+        <w:rPr>
+          <w:rFonts w:cs="B Lotus" w:hint="cs"/>
+          <w:sz w:val="24"/>
+          <w:szCs w:val="24"/>
+          <w:rtl/>
+          <w:lang w:bidi="fa-IR"/>
+        </w:rPr>
+        <w:t>نمودار توالی گزارش توسط مدیر</w:t>
+      </w:r>
+    </w:p>
+    <w:p>
+      <w:pPr>
+        <w:bidi/>
+        <w:rPr>
+          <w:rFonts w:cs="B Lotus"/>
+          <w:sz w:val="24"/>
+          <w:szCs w:val="24"/>
+          <w:rtl/>
+          <w:lang w:bidi="fa-IR"/>
+        </w:rPr>
+      </w:pPr>
+    </w:p>
+    <w:p>
+      <w:pPr>
+        <w:bidi/>
+        <w:rPr>
+          <w:rFonts w:cs="B Lotus"/>
+          <w:sz w:val="24"/>
+          <w:szCs w:val="24"/>
+          <w:rtl/>
+          <w:lang w:bidi="fa-IR"/>
+        </w:rPr>
+      </w:pPr>
+    </w:p>
+    <w:p>
+      <w:pPr>
+        <w:bidi/>
+        <w:rPr>
+          <w:rFonts w:cs="B Lotus"/>
+          <w:sz w:val="24"/>
+          <w:szCs w:val="24"/>
+          <w:rtl/>
+          <w:lang w:bidi="fa-IR"/>
+        </w:rPr>
+      </w:pPr>
+    </w:p>
+    <w:p>
+      <w:pPr>
+        <w:bidi/>
+        <w:rPr>
+          <w:rFonts w:cs="B Lotus"/>
+          <w:sz w:val="24"/>
+          <w:szCs w:val="24"/>
+          <w:rtl/>
+          <w:lang w:bidi="fa-IR"/>
+        </w:rPr>
+      </w:pPr>
+    </w:p>
+    <w:p>
+      <w:pPr>
+        <w:bidi/>
+        <w:rPr>
+          <w:rFonts w:cs="B Lotus"/>
+          <w:sz w:val="24"/>
+          <w:szCs w:val="24"/>
+          <w:rtl/>
+          <w:lang w:bidi="fa-IR"/>
+        </w:rPr>
+      </w:pPr>
+    </w:p>
+    <w:p>
+      <w:pPr>
+        <w:bidi/>
+        <w:rPr>
+          <w:rFonts w:cs="B Lotus"/>
+          <w:sz w:val="24"/>
+          <w:szCs w:val="24"/>
+          <w:rtl/>
+          <w:lang w:bidi="fa-IR"/>
+        </w:rPr>
+      </w:pPr>
+    </w:p>
+    <w:p>
+      <w:pPr>
+        <w:bidi/>
+        <w:rPr>
+          <w:rFonts w:cs="B Lotus"/>
+          <w:sz w:val="24"/>
+          <w:szCs w:val="24"/>
+          <w:rtl/>
+          <w:lang w:bidi="fa-IR"/>
+        </w:rPr>
+      </w:pPr>
+    </w:p>
+    <w:p>
+      <w:pPr>
+        <w:bidi/>
+        <w:rPr>
+          <w:rFonts w:cs="B Lotus"/>
+          <w:sz w:val="24"/>
+          <w:szCs w:val="24"/>
+          <w:rtl/>
+          <w:lang w:bidi="fa-IR"/>
+        </w:rPr>
+      </w:pPr>
+    </w:p>
+    <w:p>
+      <w:pPr>
+        <w:bidi/>
+        <w:rPr>
+          <w:rFonts w:cs="B Lotus"/>
+          <w:sz w:val="24"/>
+          <w:szCs w:val="24"/>
+          <w:rtl/>
+          <w:lang w:bidi="fa-IR"/>
+        </w:rPr>
+      </w:pPr>
+    </w:p>
+    <w:p>
+      <w:pPr>
+        <w:bidi/>
+        <w:rPr>
+          <w:rFonts w:cs="B Lotus"/>
+          <w:sz w:val="24"/>
+          <w:szCs w:val="24"/>
+          <w:rtl/>
+          <w:lang w:bidi="fa-IR"/>
+        </w:rPr>
+      </w:pPr>
+    </w:p>
+    <w:p>
+      <w:pPr>
+        <w:bidi/>
+        <w:rPr>
+          <w:rFonts w:cs="B Lotus"/>
+          <w:sz w:val="24"/>
+          <w:szCs w:val="24"/>
+          <w:rtl/>
+          <w:lang w:bidi="fa-IR"/>
+        </w:rPr>
+      </w:pPr>
+    </w:p>
+    <w:p>
+      <w:pPr>
+        <w:bidi/>
+        <w:rPr>
+          <w:rFonts w:cs="B Lotus"/>
+          <w:sz w:val="24"/>
+          <w:szCs w:val="24"/>
+          <w:rtl/>
+          <w:lang w:bidi="fa-IR"/>
+        </w:rPr>
+      </w:pPr>
+      <w:r>
+        <w:rPr>
+          <w:rFonts w:cs="B Lotus"/>
+          <w:noProof/>
+          <w:sz w:val="24"/>
+          <w:szCs w:val="24"/>
+          <w:rtl/>
+          <w:lang w:bidi="fa-IR"/>
+        </w:rPr>
+        <w:drawing>
+          <wp:anchor distT="0" distB="0" distL="114300" distR="114300" simplePos="0" relativeHeight="251661312" behindDoc="0" locked="0" layoutInCell="1" allowOverlap="1" wp14:anchorId="5B644642" wp14:editId="373CC3E1">
+            <wp:simplePos x="0" y="0"/>
+            <wp:positionH relativeFrom="page">
+              <wp:align>right</wp:align>
+            </wp:positionH>
+            <wp:positionV relativeFrom="paragraph">
+              <wp:posOffset>133769</wp:posOffset>
+            </wp:positionV>
+            <wp:extent cx="7755147" cy="4324929"/>
+            <wp:effectExtent l="0" t="0" r="0" b="0"/>
+            <wp:wrapNone/>
+            <wp:docPr id="4" name="Picture 4"/>
+            <wp:cNvGraphicFramePr>
+              <a:graphicFrameLocks xmlns:a="http://schemas.openxmlformats.org/drawingml/2006/main" noChangeAspect="1"/>
+            </wp:cNvGraphicFramePr>
+            <a:graphic xmlns:a="http://schemas.openxmlformats.org/drawingml/2006/main">
+              <a:graphicData uri="http://schemas.openxmlformats.org/drawingml/2006/picture">
+                <pic:pic xmlns:pic="http://schemas.openxmlformats.org/drawingml/2006/picture">
+                  <pic:nvPicPr>
+                    <pic:cNvPr id="0" name="Picture 2"/>
+                    <pic:cNvPicPr>
+                      <a:picLocks noChangeAspect="1" noChangeArrowheads="1"/>
+                    </pic:cNvPicPr>
+                  </pic:nvPicPr>
+                  <pic:blipFill>
+                    <a:blip r:embed="rId7">
+                      <a:extLst>
+                        <a:ext uri="{28A0092B-C50C-407E-A947-70E740481C1C}">
+                          <a14:useLocalDpi xmlns:a14="http://schemas.microsoft.com/office/drawing/2010/main" val="0"/>
+                        </a:ext>
+                      </a:extLst>
+                    </a:blip>
+                    <a:srcRect/>
+                    <a:stretch>
+                      <a:fillRect/>
+                    </a:stretch>
+                  </pic:blipFill>
+                  <pic:spPr bwMode="auto">
+                    <a:xfrm>
+                      <a:off x="0" y="0"/>
+                      <a:ext cx="7755147" cy="4324929"/>
+                    </a:xfrm>
+                    <a:prstGeom prst="rect">
+                      <a:avLst/>
+                    </a:prstGeom>
+                    <a:noFill/>
+                    <a:ln>
+                      <a:noFill/>
+                    </a:ln>
+                  </pic:spPr>
+                </pic:pic>
+              </a:graphicData>
+            </a:graphic>
+            <wp14:sizeRelH relativeFrom="margin">
+              <wp14:pctWidth>0</wp14:pctWidth>
+            </wp14:sizeRelH>
+            <wp14:sizeRelV relativeFrom="margin">
+              <wp14:pctHeight>0</wp14:pctHeight>
+            </wp14:sizeRelV>
+          </wp:anchor>
+        </w:drawing>
+      </w:r>
+      <w:r>
+        <w:rPr>
+          <w:rFonts w:cs="B Lotus" w:hint="cs"/>
+          <w:sz w:val="24"/>
+          <w:szCs w:val="24"/>
+          <w:rtl/>
+          <w:lang w:bidi="fa-IR"/>
+        </w:rPr>
+        <w:t>نمودار همکاری گزارش توسط مدیر</w:t>
+      </w:r>
+    </w:p>
+    <w:p>
+      <w:pPr>
+        <w:bidi/>
         <w:rPr>
           <w:rFonts w:cs="B Lotus"/>
           <w:sz w:val="24"/>

</xml_diff>